<commit_message>
Mild fixes to changes inside VPS
</commit_message>
<xml_diff>
--- a/public/WillBK_Resume.docx
+++ b/public/WillBK_Resume.docx
@@ -385,8 +385,18 @@
                                 <w:color w:val="FFFFFF" w:themeColor="background1"/>
                                 <w:sz w:val="36"/>
                               </w:rPr>
-                              <w:t>available upon request</w:t>
+                              <w:t xml:space="preserve">available upon </w:t>
                             </w:r>
+                            <w:proofErr w:type="gramStart"/>
+                            <w:r>
+                              <w:rPr>
+                                <w:rFonts w:ascii="Franklin Gothic Medium" w:hAnsi="Franklin Gothic Medium"/>
+                                <w:color w:val="FFFFFF" w:themeColor="background1"/>
+                                <w:sz w:val="36"/>
+                              </w:rPr>
+                              <w:t>request</w:t>
+                            </w:r>
+                            <w:proofErr w:type="gramEnd"/>
                           </w:p>
                         </w:txbxContent>
                       </wps:txbx>
@@ -735,8 +745,18 @@
                           <w:color w:val="FFFFFF" w:themeColor="background1"/>
                           <w:sz w:val="36"/>
                         </w:rPr>
-                        <w:t>available upon request</w:t>
+                        <w:t xml:space="preserve">available upon </w:t>
                       </w:r>
+                      <w:proofErr w:type="gramStart"/>
+                      <w:r>
+                        <w:rPr>
+                          <w:rFonts w:ascii="Franklin Gothic Medium" w:hAnsi="Franklin Gothic Medium"/>
+                          <w:color w:val="FFFFFF" w:themeColor="background1"/>
+                          <w:sz w:val="36"/>
+                        </w:rPr>
+                        <w:t>request</w:t>
+                      </w:r>
+                      <w:proofErr w:type="gramEnd"/>
                     </w:p>
                   </w:txbxContent>
                 </v:textbox>
@@ -1159,8 +1179,18 @@
           <w:sz w:val="28"/>
           <w:szCs w:val="28"/>
         </w:rPr>
-        <w:t>0k+ visitors a day</w:t>
-      </w:r>
+        <w:t xml:space="preserve">0k+ visitors a </w:t>
+      </w:r>
+      <w:proofErr w:type="gramStart"/>
+      <w:r>
+        <w:rPr>
+          <w:rFonts w:ascii="Franklin Gothic Book" w:hAnsi="Franklin Gothic Book"/>
+          <w:sz w:val="28"/>
+          <w:szCs w:val="28"/>
+        </w:rPr>
+        <w:t>day</w:t>
+      </w:r>
+      <w:proofErr w:type="gramEnd"/>
     </w:p>
     <w:p>
       <w:pPr>
@@ -1205,8 +1235,18 @@
           <w:sz w:val="28"/>
           <w:szCs w:val="28"/>
         </w:rPr>
-        <w:t xml:space="preserve"> on VPS servers</w:t>
-      </w:r>
+        <w:t xml:space="preserve"> on VPS </w:t>
+      </w:r>
+      <w:proofErr w:type="gramStart"/>
+      <w:r>
+        <w:rPr>
+          <w:rFonts w:ascii="Franklin Gothic Book" w:hAnsi="Franklin Gothic Book"/>
+          <w:sz w:val="28"/>
+          <w:szCs w:val="28"/>
+        </w:rPr>
+        <w:t>servers</w:t>
+      </w:r>
+      <w:proofErr w:type="gramEnd"/>
     </w:p>
     <w:p>
       <w:pPr>
@@ -1273,7 +1313,43 @@
           <w:sz w:val="28"/>
           <w:szCs w:val="28"/>
         </w:rPr>
-        <w:t>CRM/WMS (Konnektive, CartRover, 3PL Central)</w:t>
+        <w:t>CRM/WMS (</w:t>
+      </w:r>
+      <w:proofErr w:type="spellStart"/>
+      <w:r>
+        <w:rPr>
+          <w:rFonts w:ascii="Franklin Gothic Book" w:hAnsi="Franklin Gothic Book"/>
+          <w:sz w:val="28"/>
+          <w:szCs w:val="28"/>
+        </w:rPr>
+        <w:t>Konnektive</w:t>
+      </w:r>
+      <w:proofErr w:type="spellEnd"/>
+      <w:r>
+        <w:rPr>
+          <w:rFonts w:ascii="Franklin Gothic Book" w:hAnsi="Franklin Gothic Book"/>
+          <w:sz w:val="28"/>
+          <w:szCs w:val="28"/>
+        </w:rPr>
+        <w:t xml:space="preserve">, </w:t>
+      </w:r>
+      <w:proofErr w:type="spellStart"/>
+      <w:r>
+        <w:rPr>
+          <w:rFonts w:ascii="Franklin Gothic Book" w:hAnsi="Franklin Gothic Book"/>
+          <w:sz w:val="28"/>
+          <w:szCs w:val="28"/>
+        </w:rPr>
+        <w:t>Voluum</w:t>
+      </w:r>
+      <w:proofErr w:type="spellEnd"/>
+      <w:r>
+        <w:rPr>
+          <w:rFonts w:ascii="Franklin Gothic Book" w:hAnsi="Franklin Gothic Book"/>
+          <w:sz w:val="28"/>
+          <w:szCs w:val="28"/>
+        </w:rPr>
+        <w:t>)</w:t>
       </w:r>
     </w:p>
     <w:p>
@@ -1295,7 +1371,25 @@
           <w:sz w:val="28"/>
           <w:szCs w:val="28"/>
         </w:rPr>
-        <w:t>Ad Platforms (Google, Facebook, Voluum)</w:t>
+        <w:t xml:space="preserve">Ad Platforms (Google, Facebook, </w:t>
+      </w:r>
+      <w:proofErr w:type="spellStart"/>
+      <w:r>
+        <w:rPr>
+          <w:rFonts w:ascii="Franklin Gothic Book" w:hAnsi="Franklin Gothic Book"/>
+          <w:sz w:val="28"/>
+          <w:szCs w:val="28"/>
+        </w:rPr>
+        <w:t>Voluum</w:t>
+      </w:r>
+      <w:proofErr w:type="spellEnd"/>
+      <w:r>
+        <w:rPr>
+          <w:rFonts w:ascii="Franklin Gothic Book" w:hAnsi="Franklin Gothic Book"/>
+          <w:sz w:val="28"/>
+          <w:szCs w:val="28"/>
+        </w:rPr>
+        <w:t>)</w:t>
       </w:r>
     </w:p>
     <w:p>
@@ -1317,7 +1411,25 @@
           <w:sz w:val="28"/>
           <w:szCs w:val="28"/>
         </w:rPr>
-        <w:t>Data (GA4, Hyros, Hotjar, Custom JS Tracking)</w:t>
+        <w:t xml:space="preserve">Data (GA4, </w:t>
+      </w:r>
+      <w:proofErr w:type="spellStart"/>
+      <w:r>
+        <w:rPr>
+          <w:rFonts w:ascii="Franklin Gothic Book" w:hAnsi="Franklin Gothic Book"/>
+          <w:sz w:val="28"/>
+          <w:szCs w:val="28"/>
+        </w:rPr>
+        <w:t>Hyros</w:t>
+      </w:r>
+      <w:proofErr w:type="spellEnd"/>
+      <w:r>
+        <w:rPr>
+          <w:rFonts w:ascii="Franklin Gothic Book" w:hAnsi="Franklin Gothic Book"/>
+          <w:sz w:val="28"/>
+          <w:szCs w:val="28"/>
+        </w:rPr>
+        <w:t>, Hotjar, Custom JS Tracking)</w:t>
       </w:r>
     </w:p>
     <w:p>
@@ -1401,8 +1513,18 @@
           <w:sz w:val="28"/>
           <w:szCs w:val="28"/>
         </w:rPr>
-        <w:t>&amp; make data reports</w:t>
-      </w:r>
+        <w:t xml:space="preserve">&amp; make data </w:t>
+      </w:r>
+      <w:proofErr w:type="gramStart"/>
+      <w:r>
+        <w:rPr>
+          <w:rFonts w:ascii="Franklin Gothic Book" w:hAnsi="Franklin Gothic Book"/>
+          <w:sz w:val="28"/>
+          <w:szCs w:val="28"/>
+        </w:rPr>
+        <w:t>reports</w:t>
+      </w:r>
+      <w:proofErr w:type="gramEnd"/>
     </w:p>
     <w:p>
       <w:pPr>
@@ -1439,13 +1561,41 @@
           <w:szCs w:val="28"/>
         </w:rPr>
       </w:pPr>
-      <w:r>
-        <w:rPr>
-          <w:rFonts w:ascii="Franklin Gothic Book" w:hAnsi="Franklin Gothic Book"/>
-          <w:sz w:val="28"/>
-          <w:szCs w:val="28"/>
-        </w:rPr>
-        <w:t xml:space="preserve">Clickbank, BuyGoods, and </w:t>
+      <w:proofErr w:type="spellStart"/>
+      <w:r>
+        <w:rPr>
+          <w:rFonts w:ascii="Franklin Gothic Book" w:hAnsi="Franklin Gothic Book"/>
+          <w:sz w:val="28"/>
+          <w:szCs w:val="28"/>
+        </w:rPr>
+        <w:t>Clickbank</w:t>
+      </w:r>
+      <w:proofErr w:type="spellEnd"/>
+      <w:r>
+        <w:rPr>
+          <w:rFonts w:ascii="Franklin Gothic Book" w:hAnsi="Franklin Gothic Book"/>
+          <w:sz w:val="28"/>
+          <w:szCs w:val="28"/>
+        </w:rPr>
+        <w:t xml:space="preserve">, </w:t>
+      </w:r>
+      <w:proofErr w:type="spellStart"/>
+      <w:r>
+        <w:rPr>
+          <w:rFonts w:ascii="Franklin Gothic Book" w:hAnsi="Franklin Gothic Book"/>
+          <w:sz w:val="28"/>
+          <w:szCs w:val="28"/>
+        </w:rPr>
+        <w:t>BuyGoods</w:t>
+      </w:r>
+      <w:proofErr w:type="spellEnd"/>
+      <w:r>
+        <w:rPr>
+          <w:rFonts w:ascii="Franklin Gothic Book" w:hAnsi="Franklin Gothic Book"/>
+          <w:sz w:val="28"/>
+          <w:szCs w:val="28"/>
+        </w:rPr>
+        <w:t xml:space="preserve">, and </w:t>
       </w:r>
       <w:proofErr w:type="spellStart"/>
       <w:r>
@@ -1493,8 +1643,36 @@
           <w:sz w:val="28"/>
           <w:szCs w:val="28"/>
         </w:rPr>
-        <w:t xml:space="preserve"> Clickbank offers</w:t>
-      </w:r>
+        <w:t xml:space="preserve"> </w:t>
+      </w:r>
+      <w:proofErr w:type="spellStart"/>
+      <w:r>
+        <w:rPr>
+          <w:rFonts w:ascii="Franklin Gothic Book" w:hAnsi="Franklin Gothic Book"/>
+          <w:sz w:val="28"/>
+          <w:szCs w:val="28"/>
+        </w:rPr>
+        <w:t>Clickbank</w:t>
+      </w:r>
+      <w:proofErr w:type="spellEnd"/>
+      <w:r>
+        <w:rPr>
+          <w:rFonts w:ascii="Franklin Gothic Book" w:hAnsi="Franklin Gothic Book"/>
+          <w:sz w:val="28"/>
+          <w:szCs w:val="28"/>
+        </w:rPr>
+        <w:t xml:space="preserve"> </w:t>
+      </w:r>
+      <w:proofErr w:type="gramStart"/>
+      <w:r>
+        <w:rPr>
+          <w:rFonts w:ascii="Franklin Gothic Book" w:hAnsi="Franklin Gothic Book"/>
+          <w:sz w:val="28"/>
+          <w:szCs w:val="28"/>
+        </w:rPr>
+        <w:t>offers</w:t>
+      </w:r>
+      <w:proofErr w:type="gramEnd"/>
     </w:p>
     <w:p>
       <w:pPr>
@@ -1515,23 +1693,87 @@
           <w:sz w:val="28"/>
           <w:szCs w:val="28"/>
         </w:rPr>
-        <w:t>RESTful API’s,</w:t>
-      </w:r>
-      <w:r>
-        <w:rPr>
-          <w:rFonts w:ascii="Franklin Gothic Book" w:hAnsi="Franklin Gothic Book"/>
-          <w:sz w:val="28"/>
-          <w:szCs w:val="28"/>
-        </w:rPr>
-        <w:t xml:space="preserve"> MongoDB,</w:t>
-      </w:r>
-      <w:r>
-        <w:rPr>
-          <w:rFonts w:ascii="Franklin Gothic Book" w:hAnsi="Franklin Gothic Book"/>
-          <w:sz w:val="28"/>
-          <w:szCs w:val="28"/>
-        </w:rPr>
-        <w:t xml:space="preserve"> and DNS management</w:t>
+        <w:t>Im</w:t>
+      </w:r>
+      <w:r>
+        <w:rPr>
+          <w:rFonts w:ascii="Franklin Gothic Book" w:hAnsi="Franklin Gothic Book"/>
+          <w:sz w:val="28"/>
+          <w:szCs w:val="28"/>
+        </w:rPr>
+        <w:t xml:space="preserve">plementation of </w:t>
+      </w:r>
+      <w:r>
+        <w:rPr>
+          <w:rFonts w:ascii="Franklin Gothic Book" w:hAnsi="Franklin Gothic Book"/>
+          <w:sz w:val="28"/>
+          <w:szCs w:val="28"/>
+        </w:rPr>
+        <w:t>RESTful API’s</w:t>
+      </w:r>
+      <w:r>
+        <w:rPr>
+          <w:rFonts w:ascii="Franklin Gothic Book" w:hAnsi="Franklin Gothic Book"/>
+          <w:sz w:val="28"/>
+          <w:szCs w:val="28"/>
+        </w:rPr>
+        <w:t xml:space="preserve"> and </w:t>
+      </w:r>
+      <w:r>
+        <w:rPr>
+          <w:rFonts w:ascii="Franklin Gothic Book" w:hAnsi="Franklin Gothic Book"/>
+          <w:sz w:val="28"/>
+          <w:szCs w:val="28"/>
+        </w:rPr>
+        <w:t>MongoDB</w:t>
+      </w:r>
+      <w:r>
+        <w:rPr>
+          <w:rFonts w:ascii="Franklin Gothic Book" w:hAnsi="Franklin Gothic Book"/>
+          <w:sz w:val="28"/>
+          <w:szCs w:val="28"/>
+        </w:rPr>
+        <w:t xml:space="preserve"> </w:t>
+      </w:r>
+      <w:r>
+        <w:rPr>
+          <w:rFonts w:ascii="Franklin Gothic Book" w:hAnsi="Franklin Gothic Book"/>
+          <w:sz w:val="28"/>
+          <w:szCs w:val="28"/>
+        </w:rPr>
+        <w:t xml:space="preserve">for </w:t>
+      </w:r>
+      <w:r>
+        <w:rPr>
+          <w:rFonts w:ascii="Franklin Gothic Book" w:hAnsi="Franklin Gothic Book"/>
+          <w:sz w:val="28"/>
+          <w:szCs w:val="28"/>
+        </w:rPr>
+        <w:t xml:space="preserve">funnel </w:t>
+      </w:r>
+      <w:r>
+        <w:rPr>
+          <w:rFonts w:ascii="Franklin Gothic Book" w:hAnsi="Franklin Gothic Book"/>
+          <w:sz w:val="28"/>
+          <w:szCs w:val="28"/>
+        </w:rPr>
+        <w:t xml:space="preserve">data </w:t>
+      </w:r>
+      <w:r>
+        <w:rPr>
+          <w:rFonts w:ascii="Franklin Gothic Book" w:hAnsi="Franklin Gothic Book"/>
+          <w:sz w:val="28"/>
+          <w:szCs w:val="28"/>
+        </w:rPr>
+        <w:t xml:space="preserve">tracking and </w:t>
+      </w:r>
+      <w:r>
+        <w:rPr>
+          <w:rFonts w:ascii="Franklin Gothic Book" w:hAnsi="Franklin Gothic Book"/>
+          <w:sz w:val="28"/>
+          <w:szCs w:val="28"/>
+        </w:rPr>
+        <w:t>analysis</w:t>
       </w:r>
     </w:p>
     <w:p>
@@ -1762,8 +2004,18 @@
           <w:sz w:val="28"/>
           <w:szCs w:val="28"/>
         </w:rPr>
-        <w:t>Exceed sales quotas and generate profit for store</w:t>
-      </w:r>
+        <w:t xml:space="preserve">Exceed sales quotas and generate profit for </w:t>
+      </w:r>
+      <w:proofErr w:type="gramStart"/>
+      <w:r>
+        <w:rPr>
+          <w:rFonts w:ascii="Franklin Gothic Book" w:hAnsi="Franklin Gothic Book"/>
+          <w:sz w:val="28"/>
+          <w:szCs w:val="28"/>
+        </w:rPr>
+        <w:t>store</w:t>
+      </w:r>
+      <w:proofErr w:type="gramEnd"/>
     </w:p>
     <w:p>
       <w:pPr>
@@ -2274,8 +2526,18 @@
                                 <w:color w:val="FFFFFF" w:themeColor="background1"/>
                                 <w:sz w:val="36"/>
                               </w:rPr>
-                              <w:t>References available upon request</w:t>
+                              <w:t xml:space="preserve">References available upon </w:t>
                             </w:r>
+                            <w:proofErr w:type="gramStart"/>
+                            <w:r>
+                              <w:rPr>
+                                <w:rFonts w:ascii="Franklin Gothic Medium" w:hAnsi="Franklin Gothic Medium"/>
+                                <w:color w:val="FFFFFF" w:themeColor="background1"/>
+                                <w:sz w:val="36"/>
+                              </w:rPr>
+                              <w:t>request</w:t>
+                            </w:r>
+                            <w:proofErr w:type="gramEnd"/>
                           </w:p>
                         </w:txbxContent>
                       </wps:txbx>
@@ -2612,8 +2874,18 @@
                           <w:color w:val="FFFFFF" w:themeColor="background1"/>
                           <w:sz w:val="36"/>
                         </w:rPr>
-                        <w:t>References available upon request</w:t>
+                        <w:t xml:space="preserve">References available upon </w:t>
                       </w:r>
+                      <w:proofErr w:type="gramStart"/>
+                      <w:r>
+                        <w:rPr>
+                          <w:rFonts w:ascii="Franklin Gothic Medium" w:hAnsi="Franklin Gothic Medium"/>
+                          <w:color w:val="FFFFFF" w:themeColor="background1"/>
+                          <w:sz w:val="36"/>
+                        </w:rPr>
+                        <w:t>request</w:t>
+                      </w:r>
+                      <w:proofErr w:type="gramEnd"/>
                     </w:p>
                   </w:txbxContent>
                 </v:textbox>
@@ -2781,8 +3053,17 @@
           <w:rFonts w:ascii="Franklin Gothic Book" w:hAnsi="Franklin Gothic Book"/>
           <w:sz w:val="28"/>
         </w:rPr>
-        <w:t>i-fi boosters and security systems in schools</w:t>
-      </w:r>
+        <w:t xml:space="preserve">i-fi boosters and security systems in </w:t>
+      </w:r>
+      <w:proofErr w:type="gramStart"/>
+      <w:r>
+        <w:rPr>
+          <w:rFonts w:ascii="Franklin Gothic Book" w:hAnsi="Franklin Gothic Book"/>
+          <w:sz w:val="28"/>
+        </w:rPr>
+        <w:t>schools</w:t>
+      </w:r>
+      <w:proofErr w:type="gramEnd"/>
     </w:p>
     <w:p>
       <w:pPr>
@@ -2808,8 +3089,17 @@
           <w:rFonts w:ascii="Franklin Gothic Book" w:hAnsi="Franklin Gothic Book"/>
           <w:sz w:val="28"/>
         </w:rPr>
-        <w:t>fix their computers and phones</w:t>
-      </w:r>
+        <w:t xml:space="preserve">fix their computers and </w:t>
+      </w:r>
+      <w:proofErr w:type="gramStart"/>
+      <w:r>
+        <w:rPr>
+          <w:rFonts w:ascii="Franklin Gothic Book" w:hAnsi="Franklin Gothic Book"/>
+          <w:sz w:val="28"/>
+        </w:rPr>
+        <w:t>phones</w:t>
+      </w:r>
+      <w:proofErr w:type="gramEnd"/>
     </w:p>
     <w:p>
       <w:pPr>
@@ -2828,8 +3118,17 @@
           <w:rFonts w:ascii="Franklin Gothic Book" w:hAnsi="Franklin Gothic Book"/>
           <w:sz w:val="28"/>
         </w:rPr>
-        <w:t>Use inventory systems for technical items district-wide</w:t>
-      </w:r>
+        <w:t>Use inventory systems for technical items district-</w:t>
+      </w:r>
+      <w:proofErr w:type="gramStart"/>
+      <w:r>
+        <w:rPr>
+          <w:rFonts w:ascii="Franklin Gothic Book" w:hAnsi="Franklin Gothic Book"/>
+          <w:sz w:val="28"/>
+        </w:rPr>
+        <w:t>wide</w:t>
+      </w:r>
+      <w:proofErr w:type="gramEnd"/>
     </w:p>
     <w:p>
       <w:pPr>
@@ -2848,8 +3147,17 @@
           <w:rFonts w:ascii="Franklin Gothic Book" w:hAnsi="Franklin Gothic Book"/>
           <w:sz w:val="28"/>
         </w:rPr>
-        <w:t>Troubleshoot computer and server issues</w:t>
-      </w:r>
+        <w:t xml:space="preserve">Troubleshoot computer and server </w:t>
+      </w:r>
+      <w:proofErr w:type="gramStart"/>
+      <w:r>
+        <w:rPr>
+          <w:rFonts w:ascii="Franklin Gothic Book" w:hAnsi="Franklin Gothic Book"/>
+          <w:sz w:val="28"/>
+        </w:rPr>
+        <w:t>issues</w:t>
+      </w:r>
+      <w:proofErr w:type="gramEnd"/>
     </w:p>
     <w:p>
       <w:pPr>
@@ -2868,8 +3176,17 @@
           <w:rFonts w:ascii="Franklin Gothic Book" w:hAnsi="Franklin Gothic Book"/>
           <w:sz w:val="28"/>
         </w:rPr>
-        <w:t>Work with other IT staff to create effective solutions</w:t>
-      </w:r>
+        <w:t xml:space="preserve">Work with other IT staff to create effective </w:t>
+      </w:r>
+      <w:proofErr w:type="gramStart"/>
+      <w:r>
+        <w:rPr>
+          <w:rFonts w:ascii="Franklin Gothic Book" w:hAnsi="Franklin Gothic Book"/>
+          <w:sz w:val="28"/>
+        </w:rPr>
+        <w:t>solutions</w:t>
+      </w:r>
+      <w:proofErr w:type="gramEnd"/>
     </w:p>
     <w:p>
       <w:pPr>
@@ -3002,7 +3319,23 @@
           <w:sz w:val="28"/>
           <w:szCs w:val="32"/>
         </w:rPr>
-        <w:t xml:space="preserve">Some BSU credits: </w:t>
+        <w:t xml:space="preserve">Some </w:t>
+      </w:r>
+      <w:r>
+        <w:rPr>
+          <w:rFonts w:ascii="Franklin Gothic Book" w:hAnsi="Franklin Gothic Book"/>
+          <w:sz w:val="28"/>
+          <w:szCs w:val="32"/>
+        </w:rPr>
+        <w:t>college</w:t>
+      </w:r>
+      <w:r>
+        <w:rPr>
+          <w:rFonts w:ascii="Franklin Gothic Book" w:hAnsi="Franklin Gothic Book"/>
+          <w:sz w:val="28"/>
+          <w:szCs w:val="32"/>
+        </w:rPr>
+        <w:t xml:space="preserve"> credits: </w:t>
       </w:r>
       <w:r>
         <w:rPr>
@@ -3114,53 +3447,6 @@
           <w:sz w:val="28"/>
           <w:szCs w:val="32"/>
         </w:rPr>
-        <w:t>3.5</w:t>
-      </w:r>
-      <w:r>
-        <w:rPr>
-          <w:rFonts w:ascii="Franklin Gothic Book" w:hAnsi="Franklin Gothic Book"/>
-          <w:sz w:val="28"/>
-          <w:szCs w:val="32"/>
-        </w:rPr>
-        <w:t xml:space="preserve"> cumulative </w:t>
-      </w:r>
-      <w:r>
-        <w:rPr>
-          <w:rFonts w:ascii="Franklin Gothic Book" w:hAnsi="Franklin Gothic Book"/>
-          <w:sz w:val="28"/>
-          <w:szCs w:val="32"/>
-        </w:rPr>
-        <w:t xml:space="preserve">high school </w:t>
-      </w:r>
-      <w:r>
-        <w:rPr>
-          <w:rFonts w:ascii="Franklin Gothic Book" w:hAnsi="Franklin Gothic Book"/>
-          <w:sz w:val="28"/>
-          <w:szCs w:val="32"/>
-        </w:rPr>
-        <w:t>GPA</w:t>
-      </w:r>
-    </w:p>
-    <w:p>
-      <w:pPr>
-        <w:pStyle w:val="ListParagraph"/>
-        <w:numPr>
-          <w:ilvl w:val="0"/>
-          <w:numId w:val="6"/>
-        </w:numPr>
-        <w:rPr>
-          <w:rFonts w:ascii="Franklin Gothic Book" w:hAnsi="Franklin Gothic Book"/>
-          <w:b/>
-          <w:sz w:val="28"/>
-          <w:szCs w:val="32"/>
-        </w:rPr>
-      </w:pPr>
-      <w:r>
-        <w:rPr>
-          <w:rFonts w:ascii="Franklin Gothic Book" w:hAnsi="Franklin Gothic Book"/>
-          <w:sz w:val="28"/>
-          <w:szCs w:val="32"/>
-        </w:rPr>
         <w:t>Received Presidential Award of Academic Excellence</w:t>
       </w:r>
     </w:p>
@@ -3441,7 +3727,7 @@
           <w:sz w:val="28"/>
           <w:szCs w:val="32"/>
         </w:rPr>
-        <w:t>etc.)</w:t>
+        <w:t>etc.</w:t>
       </w:r>
     </w:p>
     <w:p>
@@ -3519,8 +3805,18 @@
           <w:sz w:val="28"/>
           <w:szCs w:val="32"/>
         </w:rPr>
-        <w:t xml:space="preserve"> and POS systems</w:t>
-      </w:r>
+        <w:t xml:space="preserve"> and POS </w:t>
+      </w:r>
+      <w:proofErr w:type="gramStart"/>
+      <w:r>
+        <w:rPr>
+          <w:rFonts w:ascii="Franklin Gothic Book" w:hAnsi="Franklin Gothic Book"/>
+          <w:sz w:val="28"/>
+          <w:szCs w:val="32"/>
+        </w:rPr>
+        <w:t>systems</w:t>
+      </w:r>
+      <w:proofErr w:type="gramEnd"/>
     </w:p>
     <w:p>
       <w:pPr>
@@ -3571,8 +3867,18 @@
           <w:sz w:val="28"/>
           <w:szCs w:val="32"/>
         </w:rPr>
-        <w:t xml:space="preserve"> WPM typing speed</w:t>
-      </w:r>
+        <w:t xml:space="preserve"> WPM typing </w:t>
+      </w:r>
+      <w:proofErr w:type="gramStart"/>
+      <w:r>
+        <w:rPr>
+          <w:rFonts w:ascii="Franklin Gothic Book" w:hAnsi="Franklin Gothic Book"/>
+          <w:sz w:val="28"/>
+          <w:szCs w:val="32"/>
+        </w:rPr>
+        <w:t>speed</w:t>
+      </w:r>
+      <w:proofErr w:type="gramEnd"/>
     </w:p>
     <w:p>
       <w:pPr>
@@ -3629,7 +3935,7 @@
             <w:sz w:val="28"/>
             <w:szCs w:val="32"/>
           </w:rPr>
-          <w:t>https://www.toako.tech</w:t>
+          <w:t>https://www.toako.tech/will</w:t>
         </w:r>
       </w:hyperlink>
     </w:p>

</xml_diff>